<commit_message>
Inventory: a) My: - enabled equipment assignment by user - updated manual
Prints:
- Timesheets now should mostly correctly show strart and end hours per day

Stats:
- table now shows sums for columns and total
</commit_message>
<xml_diff>
--- a/resources/download/user_manual_inventory.docx
+++ b/resources/download/user_manual_inventory.docx
@@ -67,7 +67,6 @@
                         <w:szCs w:val="88"/>
                       </w:rPr>
                     </w:pPr>
-                    <w:proofErr w:type="spellStart"/>
                     <w:r>
                       <w:rPr>
                         <w:rFonts w:asciiTheme="majorHAnsi" w:eastAsiaTheme="majorEastAsia" w:hAnsiTheme="majorHAnsi" w:cstheme="majorBidi"/>
@@ -77,7 +76,6 @@
                       </w:rPr>
                       <w:t>Scheduler</w:t>
                     </w:r>
-                    <w:proofErr w:type="spellEnd"/>
                   </w:p>
                 </w:sdtContent>
               </w:sdt>
@@ -173,8 +171,8 @@
         </w:p>
       </w:sdtContent>
     </w:sdt>
-    <w:bookmarkStart w:id="0" w:name="_Toc128641497" w:displacedByCustomXml="next"/>
-    <w:bookmarkStart w:id="1" w:name="_Ref107571918" w:displacedByCustomXml="next"/>
+    <w:bookmarkStart w:id="0" w:name="_Ref107571918" w:displacedByCustomXml="next"/>
+    <w:bookmarkStart w:id="1" w:name="_Toc128641497" w:displacedByCustomXml="next"/>
     <w:sdt>
       <w:sdtPr>
         <w:rPr>
@@ -982,7 +980,6 @@
         </w:rPr>
         <w:t xml:space="preserve"> aplikacji „</w:t>
       </w:r>
-      <w:proofErr w:type="spellStart"/>
       <w:r>
         <w:rPr>
           <w:i/>
@@ -990,17 +987,7 @@
           <w:sz w:val="24"/>
           <w:szCs w:val="24"/>
         </w:rPr>
-        <w:t>Scheduler</w:t>
-      </w:r>
-      <w:proofErr w:type="spellEnd"/>
-      <w:r>
-        <w:rPr>
-          <w:i/>
-          <w:iCs/>
-          <w:sz w:val="24"/>
-          <w:szCs w:val="24"/>
-        </w:rPr>
-        <w:t>”</w:t>
+        <w:t>Scheduler”</w:t>
       </w:r>
       <w:r>
         <w:rPr>
@@ -1524,55 +1511,6 @@
           <w:szCs w:val="24"/>
         </w:rPr>
         <w:t xml:space="preserve"> przedmiotu</w:t>
-      </w:r>
-      <w:r>
-        <w:rPr>
-          <w:sz w:val="24"/>
-          <w:szCs w:val="24"/>
-        </w:rPr>
-        <w:t xml:space="preserve"> (wyłączone,</w:t>
-      </w:r>
-      <w:r>
-        <w:rPr>
-          <w:sz w:val="24"/>
-          <w:szCs w:val="24"/>
-        </w:rPr>
-        <w:t xml:space="preserve"> aktualnie</w:t>
-      </w:r>
-      <w:r>
-        <w:rPr>
-          <w:sz w:val="24"/>
-          <w:szCs w:val="24"/>
-        </w:rPr>
-        <w:t xml:space="preserve"> możliwe tylko </w:t>
-      </w:r>
-      <w:r>
-        <w:rPr>
-          <w:sz w:val="24"/>
-          <w:szCs w:val="24"/>
-        </w:rPr>
-        <w:t>przez</w:t>
-      </w:r>
-      <w:r>
-        <w:rPr>
-          <w:sz w:val="24"/>
-          <w:szCs w:val="24"/>
-        </w:rPr>
-        <w:t xml:space="preserve"> admin</w:t>
-      </w:r>
-      <w:r>
-        <w:rPr>
-          <w:sz w:val="24"/>
-          <w:szCs w:val="24"/>
-        </w:rPr>
-        <w:t>a</w:t>
-      </w:r>
-      <w:r>
-        <w:rPr>
-          <w:sz w:val="24"/>
-          <w:szCs w:val="24"/>
-        </w:rPr>
-        <w:t>)</w:t>
       </w:r>
       <w:r>
         <w:rPr>
@@ -5131,7 +5069,6 @@
                 <w:szCs w:val="24"/>
               </w:rPr>
             </w:pPr>
-            <w:proofErr w:type="spellStart"/>
             <w:r>
               <w:rPr>
                 <w:sz w:val="24"/>
@@ -5139,7 +5076,6 @@
               </w:rPr>
               <w:t>borrowed</w:t>
             </w:r>
-            <w:proofErr w:type="spellEnd"/>
           </w:p>
         </w:tc>
         <w:tc>
@@ -5181,7 +5117,6 @@
                 <w:szCs w:val="24"/>
               </w:rPr>
             </w:pPr>
-            <w:proofErr w:type="spellStart"/>
             <w:r>
               <w:rPr>
                 <w:sz w:val="24"/>
@@ -5189,7 +5124,6 @@
               </w:rPr>
               <w:t>repair</w:t>
             </w:r>
-            <w:proofErr w:type="spellEnd"/>
           </w:p>
         </w:tc>
         <w:tc>
@@ -5231,7 +5165,6 @@
                 <w:szCs w:val="24"/>
               </w:rPr>
             </w:pPr>
-            <w:proofErr w:type="spellStart"/>
             <w:r>
               <w:rPr>
                 <w:sz w:val="24"/>
@@ -5239,7 +5172,6 @@
               </w:rPr>
               <w:t>calibration</w:t>
             </w:r>
-            <w:proofErr w:type="spellEnd"/>
           </w:p>
         </w:tc>
         <w:tc>
@@ -5281,7 +5213,6 @@
                 <w:szCs w:val="24"/>
               </w:rPr>
             </w:pPr>
-            <w:proofErr w:type="spellStart"/>
             <w:r>
               <w:rPr>
                 <w:sz w:val="24"/>
@@ -5289,7 +5220,6 @@
               </w:rPr>
               <w:t>liquidation</w:t>
             </w:r>
-            <w:proofErr w:type="spellEnd"/>
           </w:p>
         </w:tc>
         <w:tc>
@@ -5331,7 +5261,6 @@
                 <w:szCs w:val="24"/>
               </w:rPr>
             </w:pPr>
-            <w:proofErr w:type="spellStart"/>
             <w:r>
               <w:rPr>
                 <w:sz w:val="24"/>
@@ -5339,7 +5268,6 @@
               </w:rPr>
               <w:t>returned</w:t>
             </w:r>
-            <w:proofErr w:type="spellEnd"/>
           </w:p>
         </w:tc>
         <w:tc>
@@ -5493,7 +5421,6 @@
                 <w:szCs w:val="24"/>
               </w:rPr>
             </w:pPr>
-            <w:proofErr w:type="spellStart"/>
             <w:r>
               <w:rPr>
                 <w:sz w:val="24"/>
@@ -5501,7 +5428,6 @@
               </w:rPr>
               <w:t>new</w:t>
             </w:r>
-            <w:proofErr w:type="spellEnd"/>
           </w:p>
         </w:tc>
         <w:tc>
@@ -5550,7 +5476,6 @@
                 <w:szCs w:val="24"/>
               </w:rPr>
             </w:pPr>
-            <w:proofErr w:type="spellStart"/>
             <w:r>
               <w:rPr>
                 <w:sz w:val="24"/>
@@ -5558,7 +5483,6 @@
               </w:rPr>
               <w:t>assign</w:t>
             </w:r>
-            <w:proofErr w:type="spellEnd"/>
           </w:p>
         </w:tc>
         <w:tc>
@@ -5600,7 +5524,6 @@
                 <w:szCs w:val="24"/>
               </w:rPr>
             </w:pPr>
-            <w:proofErr w:type="spellStart"/>
             <w:r>
               <w:rPr>
                 <w:sz w:val="24"/>
@@ -5608,7 +5531,6 @@
               </w:rPr>
               <w:t>borrowed</w:t>
             </w:r>
-            <w:proofErr w:type="spellEnd"/>
           </w:p>
         </w:tc>
         <w:tc>
@@ -5650,7 +5572,6 @@
                 <w:szCs w:val="24"/>
               </w:rPr>
             </w:pPr>
-            <w:proofErr w:type="spellStart"/>
             <w:r>
               <w:rPr>
                 <w:sz w:val="24"/>
@@ -5658,7 +5579,6 @@
               </w:rPr>
               <w:t>returned</w:t>
             </w:r>
-            <w:proofErr w:type="spellEnd"/>
           </w:p>
         </w:tc>
         <w:tc>
@@ -5700,7 +5620,6 @@
                 <w:szCs w:val="24"/>
               </w:rPr>
             </w:pPr>
-            <w:proofErr w:type="spellStart"/>
             <w:r>
               <w:rPr>
                 <w:sz w:val="24"/>
@@ -5708,7 +5627,6 @@
               </w:rPr>
               <w:t>cancel_assign</w:t>
             </w:r>
-            <w:proofErr w:type="spellEnd"/>
           </w:p>
         </w:tc>
         <w:tc>
@@ -5750,7 +5668,6 @@
                 <w:szCs w:val="24"/>
               </w:rPr>
             </w:pPr>
-            <w:proofErr w:type="spellStart"/>
             <w:r>
               <w:rPr>
                 <w:sz w:val="24"/>
@@ -5758,7 +5675,6 @@
               </w:rPr>
               <w:t>repair</w:t>
             </w:r>
-            <w:proofErr w:type="spellEnd"/>
           </w:p>
         </w:tc>
         <w:tc>
@@ -5800,7 +5716,6 @@
                 <w:szCs w:val="24"/>
               </w:rPr>
             </w:pPr>
-            <w:proofErr w:type="spellStart"/>
             <w:r>
               <w:rPr>
                 <w:sz w:val="24"/>
@@ -5808,7 +5723,6 @@
               </w:rPr>
               <w:t>calibration</w:t>
             </w:r>
-            <w:proofErr w:type="spellEnd"/>
           </w:p>
         </w:tc>
         <w:tc>
@@ -5850,7 +5764,6 @@
                 <w:szCs w:val="24"/>
               </w:rPr>
             </w:pPr>
-            <w:proofErr w:type="spellStart"/>
             <w:r>
               <w:rPr>
                 <w:sz w:val="24"/>
@@ -5858,7 +5771,6 @@
               </w:rPr>
               <w:t>liquidation</w:t>
             </w:r>
-            <w:proofErr w:type="spellEnd"/>
           </w:p>
         </w:tc>
         <w:tc>
@@ -6557,13 +6469,8 @@
     <w:pPr>
       <w:pStyle w:val="Nagwek"/>
     </w:pPr>
-    <w:proofErr w:type="spellStart"/>
     <w:r>
-      <w:t>Scheduler</w:t>
-    </w:r>
-    <w:proofErr w:type="spellEnd"/>
-    <w:r>
-      <w:t xml:space="preserve"> – Instrukcja Użytkownika</w:t>
+      <w:t>Scheduler – Instrukcja Użytkownika</w:t>
     </w:r>
   </w:p>
 </w:hdr>
@@ -10062,6 +9969,7 @@
     <w:rsid w:val="005D1FE1"/>
     <w:rsid w:val="005E352B"/>
     <w:rsid w:val="00607706"/>
+    <w:rsid w:val="006679D2"/>
     <w:rsid w:val="006A4539"/>
     <w:rsid w:val="007D53A7"/>
     <w:rsid w:val="007F6AEC"/>

</xml_diff>